<commit_message>
text update Changes to be committed:
</commit_message>
<xml_diff>
--- a/ReactJS-Setup and Helloworld.docx
+++ b/ReactJS-Setup and Helloworld.docx
@@ -48,7 +48,30 @@
           <w:sz w:val="16"/>
           <w:szCs w:val="16"/>
         </w:rPr>
-        <w:t>You can downlo</w:t>
+        <w:t xml:space="preserve">You can download the sample code </w:t>
+      </w:r>
+      <w:r>
+        <w:rPr>
+          <w:sz w:val="16"/>
+          <w:szCs w:val="16"/>
+        </w:rPr>
+        <w:t xml:space="preserve">from my </w:t>
+      </w:r>
+      <w:proofErr w:type="spellStart"/>
+      <w:r>
+        <w:rPr>
+          <w:sz w:val="16"/>
+          <w:szCs w:val="16"/>
+        </w:rPr>
+        <w:t>github</w:t>
+      </w:r>
+      <w:proofErr w:type="spellEnd"/>
+      <w:r>
+        <w:rPr>
+          <w:sz w:val="16"/>
+          <w:szCs w:val="16"/>
+        </w:rPr>
+        <w:t xml:space="preserve"> repo </w:t>
       </w:r>
       <w:bookmarkStart w:id="0" w:name="_GoBack"/>
       <w:bookmarkEnd w:id="0"/>
@@ -57,18 +80,43 @@
           <w:sz w:val="16"/>
           <w:szCs w:val="16"/>
         </w:rPr>
-        <w:t xml:space="preserve">ad the sample code </w:t>
-      </w:r>
-      <w:hyperlink r:id="rId6" w:history="1">
-        <w:r>
-          <w:rPr>
-            <w:rStyle w:val="Hyperlink"/>
-            <w:sz w:val="16"/>
-            <w:szCs w:val="16"/>
-          </w:rPr>
-          <w:t>here</w:t>
-        </w:r>
-      </w:hyperlink>
+        <w:fldChar w:fldCharType="begin"/>
+      </w:r>
+      <w:r>
+        <w:rPr>
+          <w:sz w:val="16"/>
+          <w:szCs w:val="16"/>
+        </w:rPr>
+        <w:instrText xml:space="preserve"> HYPERLINK "https://github.com/sinhajyoti/Tutorials-Misc/tree/master/REACT%20JS-HelloWorld%20code" </w:instrText>
+      </w:r>
+      <w:r>
+        <w:rPr>
+          <w:sz w:val="16"/>
+          <w:szCs w:val="16"/>
+        </w:rPr>
+      </w:r>
+      <w:r>
+        <w:rPr>
+          <w:sz w:val="16"/>
+          <w:szCs w:val="16"/>
+        </w:rPr>
+        <w:fldChar w:fldCharType="separate"/>
+      </w:r>
+      <w:r>
+        <w:rPr>
+          <w:rStyle w:val="Hyperlink"/>
+          <w:sz w:val="16"/>
+          <w:szCs w:val="16"/>
+        </w:rPr>
+        <w:t>here</w:t>
+      </w:r>
+      <w:r>
+        <w:rPr>
+          <w:sz w:val="16"/>
+          <w:szCs w:val="16"/>
+        </w:rPr>
+        <w:fldChar w:fldCharType="end"/>
+      </w:r>
     </w:p>
     <w:p>
       <w:pPr>
@@ -900,7 +948,7 @@
                     <pic:cNvPicPr/>
                   </pic:nvPicPr>
                   <pic:blipFill>
-                    <a:blip r:embed="rId7">
+                    <a:blip r:embed="rId6">
                       <a:extLst>
                         <a:ext uri="{28A0092B-C50C-407E-A947-70E740481C1C}">
                           <a14:useLocalDpi xmlns:a14="http://schemas.microsoft.com/office/drawing/2010/main" val="0"/>
@@ -5269,7 +5317,7 @@
                     <pic:cNvPicPr/>
                   </pic:nvPicPr>
                   <pic:blipFill>
-                    <a:blip r:embed="rId8">
+                    <a:blip r:embed="rId7">
                       <a:extLst>
                         <a:ext uri="{28A0092B-C50C-407E-A947-70E740481C1C}">
                           <a14:useLocalDpi xmlns:a14="http://schemas.microsoft.com/office/drawing/2010/main" val="0"/>
@@ -5399,7 +5447,7 @@
                     <pic:cNvPicPr/>
                   </pic:nvPicPr>
                   <pic:blipFill>
-                    <a:blip r:embed="rId9">
+                    <a:blip r:embed="rId8">
                       <a:extLst>
                         <a:ext uri="{28A0092B-C50C-407E-A947-70E740481C1C}">
                           <a14:useLocalDpi xmlns:a14="http://schemas.microsoft.com/office/drawing/2010/main" val="0"/>
@@ -5471,7 +5519,7 @@
                     <pic:cNvPicPr/>
                   </pic:nvPicPr>
                   <pic:blipFill>
-                    <a:blip r:embed="rId10">
+                    <a:blip r:embed="rId9">
                       <a:extLst>
                         <a:ext uri="{28A0092B-C50C-407E-A947-70E740481C1C}">
                           <a14:useLocalDpi xmlns:a14="http://schemas.microsoft.com/office/drawing/2010/main" val="0"/>

</xml_diff>